<commit_message>
Wprowadz zmiany sugerowane przez Mateusza Ochtere
</commit_message>
<xml_diff>
--- a/cwiczenie-2/statut.docx
+++ b/cwiczenie-2/statut.docx
@@ -330,8 +330,6 @@
         <w:pStyle w:val="Nagwek2"/>
         <w:rPr>
           <w:rFonts w:ascii="Times New Roman" w:hAnsi="Times New Roman" w:cs="Times New Roman"/>
-          <w:sz w:val="24"/>
-          <w:szCs w:val="24"/>
         </w:rPr>
       </w:pPr>
       <w:r>
@@ -341,6 +339,22 @@
           <w:szCs w:val="24"/>
         </w:rPr>
         <w:t>Artefakty</w:t>
+      </w:r>
+    </w:p>
+    <w:p>
+      <w:pPr>
+        <w:pStyle w:val="Nagwek3"/>
+        <w:rPr>
+          <w:rFonts w:ascii="Times New Roman" w:hAnsi="Times New Roman" w:cs="Times New Roman"/>
+          <w:szCs w:val="24"/>
+        </w:rPr>
+      </w:pPr>
+      <w:r>
+        <w:rPr>
+          <w:rFonts w:ascii="Times New Roman" w:hAnsi="Times New Roman" w:cs="Times New Roman"/>
+          <w:szCs w:val="24"/>
+        </w:rPr>
+        <w:t xml:space="preserve">Dokumentacja techniczna serwera </w:t>
       </w:r>
     </w:p>
     <w:p>
@@ -360,9 +374,8 @@
       <w:r>
         <w:rPr>
           <w:rFonts w:ascii="Times New Roman" w:hAnsi="Times New Roman" w:cs="Times New Roman"/>
-          <w:color w:val="000000"/>
-        </w:rPr>
-        <w:t>W trakcie realizacji projektu powstaną następujące artefakty: dokumentacja techniczna serwera oraz API, dokumentacja procesu testowania oraz statut projektu.</w:t>
+        </w:rPr>
+        <w:t xml:space="preserve"> Dokumentacja techniczna serwera jest to dokument opisujący implementację i sposób działania serwera obsługi zapytań.</w:t>
       </w:r>
     </w:p>
     <w:p>
@@ -378,7 +391,7 @@
           <w:rFonts w:ascii="Times New Roman" w:hAnsi="Times New Roman" w:cs="Times New Roman"/>
           <w:szCs w:val="24"/>
         </w:rPr>
-        <w:t xml:space="preserve">Dokumentacja techniczna serwera </w:t>
+        <w:t>Dokumentacja techniczna API</w:t>
       </w:r>
     </w:p>
     <w:p>
@@ -399,43 +412,6 @@
         <w:rPr>
           <w:rFonts w:ascii="Times New Roman" w:hAnsi="Times New Roman" w:cs="Times New Roman"/>
         </w:rPr>
-        <w:t xml:space="preserve"> Dokumentacja techniczna serwera jest to dokument opisujący implementację i sposób działania serwera obsługi zapytań.</w:t>
-      </w:r>
-    </w:p>
-    <w:p>
-      <w:pPr>
-        <w:pStyle w:val="Nagwek3"/>
-        <w:rPr>
-          <w:rFonts w:ascii="Times New Roman" w:hAnsi="Times New Roman" w:cs="Times New Roman"/>
-          <w:szCs w:val="24"/>
-        </w:rPr>
-      </w:pPr>
-      <w:r>
-        <w:rPr>
-          <w:rFonts w:ascii="Times New Roman" w:hAnsi="Times New Roman" w:cs="Times New Roman"/>
-          <w:szCs w:val="24"/>
-        </w:rPr>
-        <w:t>Dokumentacja techniczna API</w:t>
-      </w:r>
-    </w:p>
-    <w:p>
-      <w:pPr>
-        <w:pStyle w:val="Textbody"/>
-        <w:shd w:val="clear" w:color="auto" w:fill="FFFFFF"/>
-        <w:tabs>
-          <w:tab w:val="left" w:pos="30"/>
-          <w:tab w:val="left" w:pos="739"/>
-        </w:tabs>
-        <w:spacing w:line="285" w:lineRule="atLeast"/>
-        <w:ind w:left="30" w:hanging="15"/>
-        <w:rPr>
-          <w:rFonts w:ascii="Times New Roman" w:hAnsi="Times New Roman" w:cs="Times New Roman"/>
-        </w:rPr>
-      </w:pPr>
-      <w:r>
-        <w:rPr>
-          <w:rFonts w:ascii="Times New Roman" w:hAnsi="Times New Roman" w:cs="Times New Roman"/>
-        </w:rPr>
         <w:t>Dokumentacja techniczna API opisuje sposób implementacji i korzystania z API dla organizatorów.</w:t>
       </w:r>
     </w:p>
@@ -510,7 +486,19 @@
         <w:rPr>
           <w:rFonts w:ascii="Times New Roman" w:hAnsi="Times New Roman" w:cs="Times New Roman"/>
         </w:rPr>
-        <w:t>Statut projektu opisuje najważniejsze zagadnienia występujące w projekcie, opisujący jego cel i założenia projektu.</w:t>
+        <w:t>Statut projektu opisuje najważniejsze zagadnienia wy</w:t>
+      </w:r>
+      <w:r>
+        <w:rPr>
+          <w:rFonts w:ascii="Times New Roman" w:hAnsi="Times New Roman" w:cs="Times New Roman"/>
+        </w:rPr>
+        <w:t>stępujące w projekcie, opisuje jego cel i założenia</w:t>
+      </w:r>
+      <w:r>
+        <w:rPr>
+          <w:rFonts w:ascii="Times New Roman" w:hAnsi="Times New Roman" w:cs="Times New Roman"/>
+        </w:rPr>
+        <w:t>.</w:t>
       </w:r>
     </w:p>
     <w:p>
@@ -528,52 +516,88 @@
           <w:sz w:val="24"/>
           <w:szCs w:val="24"/>
         </w:rPr>
+        <w:t>WYZNACZNIKI SUKCESU</w:t>
+      </w:r>
+    </w:p>
+    <w:p>
+      <w:pPr>
+        <w:pStyle w:val="Textbody"/>
+        <w:rPr>
+          <w:rFonts w:ascii="Times New Roman" w:hAnsi="Times New Roman" w:cs="Times New Roman"/>
+          <w:color w:val="000000"/>
+        </w:rPr>
+      </w:pPr>
+      <w:r>
+        <w:rPr>
+          <w:rFonts w:ascii="Times New Roman" w:hAnsi="Times New Roman" w:cs="Times New Roman"/>
+          <w:color w:val="000000"/>
+        </w:rPr>
+        <w:t xml:space="preserve">Projekt musi spełnić szereg wymagań, aby można go było uznać za sukces. </w:t>
+      </w:r>
+      <w:r>
+        <w:rPr>
+          <w:rFonts w:ascii="Times New Roman" w:hAnsi="Times New Roman" w:cs="Times New Roman"/>
+          <w:color w:val="000000"/>
+        </w:rPr>
+        <w:t>Powodzenie projektu zależy</w:t>
+      </w:r>
+      <w:r>
+        <w:rPr>
+          <w:rFonts w:ascii="Times New Roman" w:hAnsi="Times New Roman" w:cs="Times New Roman"/>
+          <w:color w:val="000000"/>
+        </w:rPr>
+        <w:t xml:space="preserve"> zarówno on samej implementacji, jak i nastawienia użytkowników oraz organizatorów.</w:t>
+      </w:r>
+    </w:p>
+    <w:p>
+      <w:pPr>
+        <w:pStyle w:val="Textbody"/>
+        <w:rPr>
+          <w:rFonts w:ascii="Times New Roman" w:hAnsi="Times New Roman" w:cs="Times New Roman"/>
+        </w:rPr>
+      </w:pPr>
+      <w:r>
+        <w:rPr>
+          <w:rFonts w:ascii="Times New Roman" w:hAnsi="Times New Roman" w:cs="Times New Roman"/>
+        </w:rPr>
         <w:lastRenderedPageBreak/>
-        <w:t>WYZNACZNIKI SUKCESU</w:t>
-      </w:r>
-    </w:p>
-    <w:p>
-      <w:pPr>
-        <w:pStyle w:val="Textbody"/>
-        <w:rPr>
-          <w:rFonts w:ascii="Times New Roman" w:hAnsi="Times New Roman" w:cs="Times New Roman"/>
-          <w:color w:val="000000"/>
-        </w:rPr>
-      </w:pPr>
-      <w:r>
-        <w:rPr>
-          <w:rFonts w:ascii="Times New Roman" w:hAnsi="Times New Roman" w:cs="Times New Roman"/>
-          <w:color w:val="000000"/>
-        </w:rPr>
-        <w:t>Projekt musi spełnić szereg wymagań, aby można go było uznać za sukces. Zależy on(sukces) zarówno on samej implementacji, jak i nastawienia użytkowników oraz organizatorów.</w:t>
-      </w:r>
-    </w:p>
-    <w:p>
-      <w:pPr>
-        <w:pStyle w:val="Textbody"/>
-        <w:rPr>
-          <w:rFonts w:ascii="Times New Roman" w:hAnsi="Times New Roman" w:cs="Times New Roman"/>
-        </w:rPr>
-      </w:pPr>
-      <w:r>
-        <w:rPr>
-          <w:rFonts w:ascii="Times New Roman" w:hAnsi="Times New Roman" w:cs="Times New Roman"/>
-        </w:rPr>
         <w:t>Oczekujemy że projekt osiągnie następujące rezultaty:</w:t>
       </w:r>
     </w:p>
     <w:p>
       <w:pPr>
         <w:pStyle w:val="Textbody"/>
-        <w:rPr>
-          <w:rFonts w:ascii="Times New Roman" w:hAnsi="Times New Roman" w:cs="Times New Roman"/>
-        </w:rPr>
-      </w:pPr>
-      <w:r>
-        <w:rPr>
-          <w:rFonts w:ascii="Times New Roman" w:hAnsi="Times New Roman" w:cs="Times New Roman"/>
-        </w:rPr>
-        <w:t>Dla organizatorów – zwiększenie skuteczności akcji reklamowych. Dla firmy Concerto – przyznanie części przychodu  ze sprzedaży dokonanych dzięki aplikacji mobilnej.</w:t>
+        <w:numPr>
+          <w:ilvl w:val="0"/>
+          <w:numId w:val="6"/>
+        </w:numPr>
+        <w:rPr>
+          <w:rFonts w:ascii="Times New Roman" w:hAnsi="Times New Roman" w:cs="Times New Roman"/>
+        </w:rPr>
+      </w:pPr>
+      <w:r>
+        <w:rPr>
+          <w:rFonts w:ascii="Times New Roman" w:hAnsi="Times New Roman" w:cs="Times New Roman"/>
+        </w:rPr>
+        <w:t xml:space="preserve">Dla organizatorów – zwiększenie skuteczności akcji reklamowych. </w:t>
+      </w:r>
+    </w:p>
+    <w:p>
+      <w:pPr>
+        <w:pStyle w:val="Textbody"/>
+        <w:numPr>
+          <w:ilvl w:val="0"/>
+          <w:numId w:val="6"/>
+        </w:numPr>
+        <w:rPr>
+          <w:rFonts w:ascii="Times New Roman" w:hAnsi="Times New Roman" w:cs="Times New Roman"/>
+        </w:rPr>
+      </w:pPr>
+      <w:r>
+        <w:rPr>
+          <w:rFonts w:ascii="Times New Roman" w:hAnsi="Times New Roman" w:cs="Times New Roman"/>
+        </w:rPr>
+        <w:t>Dla firmy Concerto – przyznanie części przychodu  ze sprzedaży dokonanych dzięki aplikacji mobilnej.</w:t>
       </w:r>
     </w:p>
     <w:p>
@@ -945,7 +969,7 @@
         <w:rPr>
           <w:rFonts w:ascii="Times New Roman" w:hAnsi="Times New Roman" w:cs="Times New Roman"/>
         </w:rPr>
-        <w:t>Dodatkowo k</w:t>
+        <w:t>K</w:t>
       </w:r>
       <w:r>
         <w:rPr>
@@ -1010,13 +1034,25 @@
         <w:rPr>
           <w:rFonts w:ascii="Times New Roman" w:hAnsi="Times New Roman" w:cs="Times New Roman"/>
         </w:rPr>
-        <w:t>Dodatkową</w:t>
-      </w:r>
-      <w:r>
-        <w:rPr>
-          <w:rFonts w:ascii="Times New Roman" w:hAnsi="Times New Roman" w:cs="Times New Roman"/>
-        </w:rPr>
-        <w:t xml:space="preserve"> formą komunikacji między członkami jest również pole wi</w:t>
+        <w:t xml:space="preserve">Kolejną </w:t>
+      </w:r>
+      <w:r>
+        <w:rPr>
+          <w:rFonts w:ascii="Times New Roman" w:hAnsi="Times New Roman" w:cs="Times New Roman"/>
+        </w:rPr>
+        <w:t>formą komunikacji między członkami jest</w:t>
+      </w:r>
+      <w:r>
+        <w:rPr>
+          <w:rFonts w:ascii="Times New Roman" w:hAnsi="Times New Roman" w:cs="Times New Roman"/>
+        </w:rPr>
+        <w:t xml:space="preserve"> </w:t>
+      </w:r>
+      <w:r>
+        <w:rPr>
+          <w:rFonts w:ascii="Times New Roman" w:hAnsi="Times New Roman" w:cs="Times New Roman"/>
+        </w:rPr>
+        <w:t>pole wi</w:t>
       </w:r>
       <w:r>
         <w:rPr>
@@ -1063,6 +1099,14 @@
           <w:sz w:val="24"/>
           <w:szCs w:val="24"/>
         </w:rPr>
+        <w:t xml:space="preserve"> &amp;</w:t>
+      </w:r>
+      <w:r>
+        <w:rPr>
+          <w:rFonts w:ascii="Times New Roman" w:hAnsi="Times New Roman" w:cs="Times New Roman"/>
+          <w:sz w:val="24"/>
+          <w:szCs w:val="24"/>
+        </w:rPr>
         <w:t xml:space="preserve"> QA</w:t>
       </w:r>
     </w:p>
@@ -1082,7 +1126,19 @@
         <w:rPr>
           <w:rFonts w:ascii="Times New Roman" w:hAnsi="Times New Roman" w:cs="Times New Roman"/>
         </w:rPr>
-        <w:t>nienie jakości. Zapewniona jest poprzez tworzenie dokumentacji, testowanie, raportowanie błędów ujawnionych podczas testowania i kontrolę postępu. Ze strony każdego programisty oczekuje się dodatkowo, że będzie trzymał się wybranej notacji, korzystał ze wzorców projektowych oraz wersjonował swój kod.</w:t>
+        <w:t>nienie jakości. Za</w:t>
+      </w:r>
+      <w:r>
+        <w:rPr>
+          <w:rFonts w:ascii="Times New Roman" w:hAnsi="Times New Roman" w:cs="Times New Roman"/>
+        </w:rPr>
+        <w:t>gwarantowana</w:t>
+      </w:r>
+      <w:r>
+        <w:rPr>
+          <w:rFonts w:ascii="Times New Roman" w:hAnsi="Times New Roman" w:cs="Times New Roman"/>
+        </w:rPr>
+        <w:t xml:space="preserve"> jest poprzez tworzenie dokumentacji, testowanie, raportowanie błędów ujawnionych podczas testowania i kontrolę postępu. Ze strony każdego programisty oczekuje się dodatkowo, że będzie trzymał się wybranej notacji, korzystał ze wzorców projektowych oraz wersjonował swój kod.</w:t>
       </w:r>
     </w:p>
     <w:p>
@@ -2028,7 +2084,13 @@
         <w:rPr>
           <w:rFonts w:ascii="Times New Roman" w:hAnsi="Times New Roman" w:cs="Times New Roman"/>
         </w:rPr>
-        <w:t>. Należą do nich .NET, Ruby, Ruby on Rails. Dodatkowo wykorzystywany jest LaTeX oraz Git.</w:t>
+        <w:t>. Należą do nich .NET, Ruby, Ruby on Rails. Dodatkowo wykorzystywany jest LaTeX oraz Git</w:t>
+      </w:r>
+      <w:r>
+        <w:rPr>
+          <w:rFonts w:ascii="Times New Roman" w:hAnsi="Times New Roman" w:cs="Times New Roman"/>
+        </w:rPr>
+        <w:t>. Dostęp do wszystkich stosowanych technologii jest darmowy, więc nie są ponoszone żadne koszta licencji.</w:t>
       </w:r>
     </w:p>
     <w:p>
@@ -2474,7 +2536,13 @@
         <w:rPr>
           <w:rFonts w:ascii="Times New Roman" w:hAnsi="Times New Roman" w:cs="Times New Roman"/>
         </w:rPr>
-        <w:t>Projekt może nie odnieść sukcesu z wielu niezależnych przyczyn: jakości danych od organizatorów, możliwości sprzętowych, złego doboru technologii, kosztem utrzymania infrastruktury czy wreszcie brakiem zainteresowania produktem.</w:t>
+        <w:t>Projekt może nie odnieść sukcesu z wielu niezależnych przyczyn</w:t>
+      </w:r>
+      <w:r>
+        <w:rPr>
+          <w:rFonts w:ascii="Times New Roman" w:hAnsi="Times New Roman" w:cs="Times New Roman"/>
+        </w:rPr>
+        <w:t>.</w:t>
       </w:r>
     </w:p>
     <w:p>
@@ -2911,7 +2979,7 @@
                 <w:sz w:val="20"/>
                 <w:szCs w:val="20"/>
               </w:rPr>
-              <w:t>5</w:t>
+              <w:t>4</w:t>
             </w:r>
             <w:r>
               <w:rPr>
@@ -3285,6 +3353,119 @@
     </w:lvl>
   </w:abstractNum>
   <w:abstractNum w:abstractNumId="2">
+    <w:nsid w:val="27ED5A47"/>
+    <w:multiLevelType w:val="hybridMultilevel"/>
+    <w:tmpl w:val="32B48BCA"/>
+    <w:lvl w:ilvl="0" w:tplc="04150001">
+      <w:start w:val="1"/>
+      <w:numFmt w:val="bullet"/>
+      <w:lvlText w:val=""/>
+      <w:lvlJc w:val="left"/>
+      <w:pPr>
+        <w:ind w:left="1428" w:hanging="360"/>
+      </w:pPr>
+      <w:rPr>
+        <w:rFonts w:ascii="Symbol" w:hAnsi="Symbol" w:hint="default"/>
+      </w:rPr>
+    </w:lvl>
+    <w:lvl w:ilvl="1" w:tplc="04150003" w:tentative="1">
+      <w:start w:val="1"/>
+      <w:numFmt w:val="bullet"/>
+      <w:lvlText w:val="o"/>
+      <w:lvlJc w:val="left"/>
+      <w:pPr>
+        <w:ind w:left="2148" w:hanging="360"/>
+      </w:pPr>
+      <w:rPr>
+        <w:rFonts w:ascii="Courier New" w:hAnsi="Courier New" w:cs="Courier New" w:hint="default"/>
+      </w:rPr>
+    </w:lvl>
+    <w:lvl w:ilvl="2" w:tplc="04150005" w:tentative="1">
+      <w:start w:val="1"/>
+      <w:numFmt w:val="bullet"/>
+      <w:lvlText w:val=""/>
+      <w:lvlJc w:val="left"/>
+      <w:pPr>
+        <w:ind w:left="2868" w:hanging="360"/>
+      </w:pPr>
+      <w:rPr>
+        <w:rFonts w:ascii="Wingdings" w:hAnsi="Wingdings" w:hint="default"/>
+      </w:rPr>
+    </w:lvl>
+    <w:lvl w:ilvl="3" w:tplc="04150001" w:tentative="1">
+      <w:start w:val="1"/>
+      <w:numFmt w:val="bullet"/>
+      <w:lvlText w:val=""/>
+      <w:lvlJc w:val="left"/>
+      <w:pPr>
+        <w:ind w:left="3588" w:hanging="360"/>
+      </w:pPr>
+      <w:rPr>
+        <w:rFonts w:ascii="Symbol" w:hAnsi="Symbol" w:hint="default"/>
+      </w:rPr>
+    </w:lvl>
+    <w:lvl w:ilvl="4" w:tplc="04150003" w:tentative="1">
+      <w:start w:val="1"/>
+      <w:numFmt w:val="bullet"/>
+      <w:lvlText w:val="o"/>
+      <w:lvlJc w:val="left"/>
+      <w:pPr>
+        <w:ind w:left="4308" w:hanging="360"/>
+      </w:pPr>
+      <w:rPr>
+        <w:rFonts w:ascii="Courier New" w:hAnsi="Courier New" w:cs="Courier New" w:hint="default"/>
+      </w:rPr>
+    </w:lvl>
+    <w:lvl w:ilvl="5" w:tplc="04150005" w:tentative="1">
+      <w:start w:val="1"/>
+      <w:numFmt w:val="bullet"/>
+      <w:lvlText w:val=""/>
+      <w:lvlJc w:val="left"/>
+      <w:pPr>
+        <w:ind w:left="5028" w:hanging="360"/>
+      </w:pPr>
+      <w:rPr>
+        <w:rFonts w:ascii="Wingdings" w:hAnsi="Wingdings" w:hint="default"/>
+      </w:rPr>
+    </w:lvl>
+    <w:lvl w:ilvl="6" w:tplc="04150001" w:tentative="1">
+      <w:start w:val="1"/>
+      <w:numFmt w:val="bullet"/>
+      <w:lvlText w:val=""/>
+      <w:lvlJc w:val="left"/>
+      <w:pPr>
+        <w:ind w:left="5748" w:hanging="360"/>
+      </w:pPr>
+      <w:rPr>
+        <w:rFonts w:ascii="Symbol" w:hAnsi="Symbol" w:hint="default"/>
+      </w:rPr>
+    </w:lvl>
+    <w:lvl w:ilvl="7" w:tplc="04150003" w:tentative="1">
+      <w:start w:val="1"/>
+      <w:numFmt w:val="bullet"/>
+      <w:lvlText w:val="o"/>
+      <w:lvlJc w:val="left"/>
+      <w:pPr>
+        <w:ind w:left="6468" w:hanging="360"/>
+      </w:pPr>
+      <w:rPr>
+        <w:rFonts w:ascii="Courier New" w:hAnsi="Courier New" w:cs="Courier New" w:hint="default"/>
+      </w:rPr>
+    </w:lvl>
+    <w:lvl w:ilvl="8" w:tplc="04150005" w:tentative="1">
+      <w:start w:val="1"/>
+      <w:numFmt w:val="bullet"/>
+      <w:lvlText w:val=""/>
+      <w:lvlJc w:val="left"/>
+      <w:pPr>
+        <w:ind w:left="7188" w:hanging="360"/>
+      </w:pPr>
+      <w:rPr>
+        <w:rFonts w:ascii="Wingdings" w:hAnsi="Wingdings" w:hint="default"/>
+      </w:rPr>
+    </w:lvl>
+  </w:abstractNum>
+  <w:abstractNum w:abstractNumId="3">
     <w:nsid w:val="762B16B3"/>
     <w:multiLevelType w:val="multilevel"/>
     <w:tmpl w:val="354ACC60"/>
@@ -3442,7 +3623,7 @@
       </w:rPr>
     </w:lvl>
   </w:abstractNum>
-  <w:abstractNum w:abstractNumId="3">
+  <w:abstractNum w:abstractNumId="4">
     <w:nsid w:val="7D1A31AE"/>
     <w:multiLevelType w:val="multilevel"/>
     <w:tmpl w:val="48AAFC1C"/>
@@ -3570,7 +3751,7 @@
       </w:pPr>
     </w:lvl>
   </w:abstractNum>
-  <w:abstractNum w:abstractNumId="4">
+  <w:abstractNum w:abstractNumId="5">
     <w:nsid w:val="7FB51C52"/>
     <w:multiLevelType w:val="multilevel"/>
     <w:tmpl w:val="380EF640"/>
@@ -3693,10 +3874,10 @@
     </w:lvl>
   </w:abstractNum>
   <w:num w:numId="1">
-    <w:abstractNumId w:val="2"/>
+    <w:abstractNumId w:val="3"/>
   </w:num>
   <w:num w:numId="2">
-    <w:abstractNumId w:val="3"/>
+    <w:abstractNumId w:val="4"/>
   </w:num>
   <w:num w:numId="3">
     <w:abstractNumId w:val="1"/>
@@ -3705,7 +3886,10 @@
     <w:abstractNumId w:val="0"/>
   </w:num>
   <w:num w:numId="5">
-    <w:abstractNumId w:val="4"/>
+    <w:abstractNumId w:val="5"/>
+  </w:num>
+  <w:num w:numId="6">
+    <w:abstractNumId w:val="2"/>
   </w:num>
 </w:numbering>
 </file>
@@ -4673,7 +4857,7 @@
 </file>
 
 <file path=customXml/itemProps1.xml><?xml version="1.0" encoding="utf-8"?>
-<ds:datastoreItem xmlns:ds="http://schemas.openxmlformats.org/officeDocument/2006/customXml" ds:itemID="{CE1198A7-AA55-430E-B125-6F5EA4F114B2}">
+<ds:datastoreItem xmlns:ds="http://schemas.openxmlformats.org/officeDocument/2006/customXml" ds:itemID="{A3638AA5-0405-497B-B8CB-DBAACB9662E1}">
   <ds:schemaRefs>
     <ds:schemaRef ds:uri="http://schemas.openxmlformats.org/officeDocument/2006/bibliography"/>
   </ds:schemaRefs>

</xml_diff>